<commit_message>
report of final project
</commit_message>
<xml_diff>
--- a/capstone_project.docx
+++ b/capstone_project.docx
@@ -828,47 +828,47 @@
         <w:t xml:space="preserve">repeated with different starting points and using data from different months. </w:t>
       </w:r>
       <w:r>
-        <w:t>In general, the results will be different than the ones reported here, but the process is the same. Once a starting point is chosen, the data analyses and the algorithm uses can give an idea of the most popular places that surround the other stations of the bike share city network.</w:t>
-      </w:r>
+        <w:t xml:space="preserve">In general, the results will be different than the ones reported here, but the process is the same. Once a starting point is chosen, the data analyses and the algorithm </w:t>
+      </w:r>
+      <w:proofErr w:type="gramStart"/>
+      <w:r>
+        <w:t>uses</w:t>
+      </w:r>
+      <w:proofErr w:type="gramEnd"/>
+      <w:r>
+        <w:t xml:space="preserve"> can give an idea of the most popular places that surround the other stations of the bike share city network.</w:t>
+      </w:r>
+    </w:p>
+    <w:p>
+      <w:pPr>
+        <w:jc w:val="both"/>
+      </w:pPr>
+    </w:p>
+    <w:p>
+      <w:pPr>
+        <w:jc w:val="both"/>
+        <w:rPr>
+          <w:rFonts w:hAnsiTheme="minorHAnsi" w:cstheme="minorHAnsi"/>
+        </w:rPr>
+      </w:pPr>
+    </w:p>
+    <w:p>
+      <w:pPr>
+        <w:jc w:val="both"/>
+        <w:rPr>
+          <w:rFonts w:hAnsiTheme="minorHAnsi" w:cstheme="minorHAnsi"/>
+        </w:rPr>
+      </w:pPr>
+    </w:p>
+    <w:p>
+      <w:pPr>
+        <w:jc w:val="both"/>
+        <w:rPr>
+          <w:rFonts w:hAnsiTheme="minorHAnsi" w:cstheme="minorHAnsi"/>
+        </w:rPr>
+      </w:pPr>
       <w:bookmarkStart w:id="0" w:name="_GoBack"/>
       <w:bookmarkEnd w:id="0"/>
-    </w:p>
-    <w:p>
-      <w:pPr>
-        <w:jc w:val="both"/>
-      </w:pPr>
-    </w:p>
-    <w:p>
-      <w:pPr>
-        <w:jc w:val="both"/>
-        <w:rPr>
-          <w:rFonts w:hAnsiTheme="minorHAnsi" w:cstheme="minorHAnsi"/>
-        </w:rPr>
-      </w:pPr>
-    </w:p>
-    <w:p>
-      <w:pPr>
-        <w:jc w:val="both"/>
-        <w:rPr>
-          <w:rFonts w:hAnsiTheme="minorHAnsi" w:cstheme="minorHAnsi"/>
-        </w:rPr>
-      </w:pPr>
-    </w:p>
-    <w:p>
-      <w:pPr>
-        <w:jc w:val="both"/>
-        <w:rPr>
-          <w:rFonts w:hAnsiTheme="minorHAnsi" w:cstheme="minorHAnsi"/>
-        </w:rPr>
-      </w:pPr>
-    </w:p>
-    <w:p>
-      <w:pPr>
-        <w:jc w:val="both"/>
-        <w:rPr>
-          <w:rFonts w:hAnsiTheme="minorHAnsi" w:cstheme="minorHAnsi"/>
-        </w:rPr>
-      </w:pPr>
     </w:p>
     <w:p>
       <w:pPr>

</xml_diff>